<commit_message>
se vuelve a cargar pdf accesible
</commit_message>
<xml_diff>
--- a/fuentes/233109_CF03_DU.docx
+++ b/fuentes/233109_CF03_DU.docx
@@ -2421,7 +2421,10 @@
         <w:t xml:space="preserve">ontrol </w:t>
       </w:r>
       <w:r>
-        <w:t>Interno</w:t>
+        <w:t>In</w:t>
+      </w:r>
+      <w:r>
+        <w:t>dustrial</w:t>
       </w:r>
       <w:r>
         <w:t>) desde su trono, por lo que puede vigilar la rapidez con la que se enriquece e interactuar con los sistemas siempre que lo necesite.</w:t>
@@ -3581,6 +3584,7 @@
                 <w:sz w:val="24"/>
                 <w:szCs w:val="24"/>
               </w:rPr>
+              <w:lastRenderedPageBreak/>
               <w:t>Zonas de Área Celular</w:t>
             </w:r>
           </w:p>
@@ -3928,6 +3932,7 @@
         <w:rPr>
           <w:shd w:val="clear" w:color="auto" w:fill="FFFFFF"/>
         </w:rPr>
+        <w:lastRenderedPageBreak/>
         <w:t>La definición de lo que entra en una Zona de Área Celular depende del objetivo de los esfuerzos de seguridad para toda la red ICS, pudiendo establecerse por:</w:t>
       </w:r>
     </w:p>
@@ -5535,6 +5540,7 @@
       <w:bookmarkStart w:id="63" w:name="_Toc138835402"/>
       <w:bookmarkStart w:id="64" w:name="_Toc140503392"/>
       <w:r>
+        <w:lastRenderedPageBreak/>
         <w:t>Desplegar una aplicación en Google Cloud.</w:t>
       </w:r>
       <w:bookmarkEnd w:id="59"/>
@@ -20274,6 +20280,21 @@
 </file>
 
 <file path=customXml/item1.xml><?xml version="1.0" encoding="utf-8"?>
+<p:properties xmlns:p="http://schemas.microsoft.com/office/2006/metadata/properties" xmlns:xsi="http://www.w3.org/2001/XMLSchema-instance" xmlns:pc="http://schemas.microsoft.com/office/infopath/2007/PartnerControls">
+  <documentManagement>
+    <TaxCatchAll xmlns="cb45339b-ced9-4d0d-8f64-77573914d53b" xsi:nil="true"/>
+    <lcf76f155ced4ddcb4097134ff3c332f xmlns="43a3ca16-9c26-4813-b83f-4aec9927b43f">
+      <Terms xmlns="http://schemas.microsoft.com/office/infopath/2007/PartnerControls"/>
+    </lcf76f155ced4ddcb4097134ff3c332f>
+  </documentManagement>
+</p:properties>
+</file>
+
+<file path=customXml/item2.xml><?xml version="1.0" encoding="utf-8"?>
+<b:Sources xmlns:b="http://schemas.openxmlformats.org/officeDocument/2006/bibliography" xmlns="http://schemas.openxmlformats.org/officeDocument/2006/bibliography" SelectedStyle="\APASixthEditionOfficeOnline.xsl" StyleName="APA" Version="6"/>
+</file>
+
+<file path=customXml/item3.xml><?xml version="1.0" encoding="utf-8"?>
 <ct:contentTypeSchema xmlns:ct="http://schemas.microsoft.com/office/2006/metadata/contentType" xmlns:ma="http://schemas.microsoft.com/office/2006/metadata/properties/metaAttributes" ct:_="" ma:_="" ma:contentTypeName="Documento" ma:contentTypeID="0x01010049282E1EDBE9234EA9E6D38F720E265F" ma:contentTypeVersion="14" ma:contentTypeDescription="Crear nuevo documento." ma:contentTypeScope="" ma:versionID="a42ff07cf646412a9d19debe8c6d4daf">
   <xsd:schema xmlns:xsd="http://www.w3.org/2001/XMLSchema" xmlns:xs="http://www.w3.org/2001/XMLSchema" xmlns:p="http://schemas.microsoft.com/office/2006/metadata/properties" xmlns:ns2="cb45339b-ced9-4d0d-8f64-77573914d53b" xmlns:ns3="43a3ca16-9c26-4813-b83f-4aec9927b43f" targetNamespace="http://schemas.microsoft.com/office/2006/metadata/properties" ma:root="true" ma:fieldsID="1ea4cc88dd4224d348cb845d53979881" ns2:_="" ns3:_="">
     <xsd:import namespace="cb45339b-ced9-4d0d-8f64-77573914d53b"/>
@@ -20502,21 +20523,6 @@
 </ct:contentTypeSchema>
 </file>
 
-<file path=customXml/item2.xml><?xml version="1.0" encoding="utf-8"?>
-<b:Sources xmlns:b="http://schemas.openxmlformats.org/officeDocument/2006/bibliography" xmlns="http://schemas.openxmlformats.org/officeDocument/2006/bibliography" SelectedStyle="\APASixthEditionOfficeOnline.xsl" StyleName="APA" Version="6"/>
-</file>
-
-<file path=customXml/item3.xml><?xml version="1.0" encoding="utf-8"?>
-<p:properties xmlns:p="http://schemas.microsoft.com/office/2006/metadata/properties" xmlns:xsi="http://www.w3.org/2001/XMLSchema-instance" xmlns:pc="http://schemas.microsoft.com/office/infopath/2007/PartnerControls">
-  <documentManagement>
-    <TaxCatchAll xmlns="cb45339b-ced9-4d0d-8f64-77573914d53b" xsi:nil="true"/>
-    <lcf76f155ced4ddcb4097134ff3c332f xmlns="43a3ca16-9c26-4813-b83f-4aec9927b43f">
-      <Terms xmlns="http://schemas.microsoft.com/office/infopath/2007/PartnerControls"/>
-    </lcf76f155ced4ddcb4097134ff3c332f>
-  </documentManagement>
-</p:properties>
-</file>
-
 <file path=customXml/item4.xml><?xml version="1.0" encoding="utf-8"?>
 <?mso-contentType ?>
 <FormTemplates xmlns="http://schemas.microsoft.com/sharepoint/v3/contenttype/forms">
@@ -20527,6 +20533,25 @@
 </file>
 
 <file path=customXml/itemProps1.xml><?xml version="1.0" encoding="utf-8"?>
+<ds:datastoreItem xmlns:ds="http://schemas.openxmlformats.org/officeDocument/2006/customXml" ds:itemID="{94F32D48-9179-46BA-B9D4-C055C79E1E50}">
+  <ds:schemaRefs>
+    <ds:schemaRef ds:uri="http://schemas.microsoft.com/office/2006/metadata/properties"/>
+    <ds:schemaRef ds:uri="http://schemas.microsoft.com/office/infopath/2007/PartnerControls"/>
+    <ds:schemaRef ds:uri="cb45339b-ced9-4d0d-8f64-77573914d53b"/>
+    <ds:schemaRef ds:uri="43a3ca16-9c26-4813-b83f-4aec9927b43f"/>
+  </ds:schemaRefs>
+</ds:datastoreItem>
+</file>
+
+<file path=customXml/itemProps2.xml><?xml version="1.0" encoding="utf-8"?>
+<ds:datastoreItem xmlns:ds="http://schemas.openxmlformats.org/officeDocument/2006/customXml" ds:itemID="{E8AB44A3-7C62-4BD2-82ED-8ABC209970FA}">
+  <ds:schemaRefs>
+    <ds:schemaRef ds:uri="http://schemas.openxmlformats.org/officeDocument/2006/bibliography"/>
+  </ds:schemaRefs>
+</ds:datastoreItem>
+</file>
+
+<file path=customXml/itemProps3.xml><?xml version="1.0" encoding="utf-8"?>
 <ds:datastoreItem xmlns:ds="http://schemas.openxmlformats.org/officeDocument/2006/customXml" ds:itemID="{5C624915-B793-42A7-8DDC-A01297678D32}">
   <ds:schemaRefs>
     <ds:schemaRef ds:uri="http://schemas.microsoft.com/office/2006/metadata/contentType"/>
@@ -20545,25 +20570,6 @@
 </ds:datastoreItem>
 </file>
 
-<file path=customXml/itemProps2.xml><?xml version="1.0" encoding="utf-8"?>
-<ds:datastoreItem xmlns:ds="http://schemas.openxmlformats.org/officeDocument/2006/customXml" ds:itemID="{E8AB44A3-7C62-4BD2-82ED-8ABC209970FA}">
-  <ds:schemaRefs>
-    <ds:schemaRef ds:uri="http://schemas.openxmlformats.org/officeDocument/2006/bibliography"/>
-  </ds:schemaRefs>
-</ds:datastoreItem>
-</file>
-
-<file path=customXml/itemProps3.xml><?xml version="1.0" encoding="utf-8"?>
-<ds:datastoreItem xmlns:ds="http://schemas.openxmlformats.org/officeDocument/2006/customXml" ds:itemID="{94F32D48-9179-46BA-B9D4-C055C79E1E50}">
-  <ds:schemaRefs>
-    <ds:schemaRef ds:uri="http://schemas.microsoft.com/office/2006/metadata/properties"/>
-    <ds:schemaRef ds:uri="http://schemas.microsoft.com/office/infopath/2007/PartnerControls"/>
-    <ds:schemaRef ds:uri="cb45339b-ced9-4d0d-8f64-77573914d53b"/>
-    <ds:schemaRef ds:uri="43a3ca16-9c26-4813-b83f-4aec9927b43f"/>
-  </ds:schemaRefs>
-</ds:datastoreItem>
-</file>
-
 <file path=customXml/itemProps4.xml><?xml version="1.0" encoding="utf-8"?>
 <ds:datastoreItem xmlns:ds="http://schemas.openxmlformats.org/officeDocument/2006/customXml" ds:itemID="{5C950073-0814-4616-8D06-BD0D3A440DEF}">
   <ds:schemaRefs>

</xml_diff>